<commit_message>
Separated our parts into different files
</commit_message>
<xml_diff>
--- a/Отчет.docx
+++ b/Отчет.docx
@@ -307,6 +307,25 @@
         <w:rPr>
           <w:sz w:val="28"/>
         </w:rPr>
+        <w:t>Спринты</w:t>
+      </w:r>
+    </w:p>
+    <w:p>
+      <w:pPr>
+        <w:pStyle w:val="a4"/>
+        <w:numPr>
+          <w:ilvl w:val="0"/>
+          <w:numId w:val="1"/>
+        </w:numPr>
+        <w:spacing w:before="240"/>
+        <w:rPr>
+          <w:sz w:val="28"/>
+        </w:rPr>
+      </w:pPr>
+      <w:r>
+        <w:rPr>
+          <w:sz w:val="28"/>
+        </w:rPr>
         <w:t>Система тестирования</w:t>
       </w:r>
     </w:p>
@@ -1291,6 +1310,13 @@
           <w:lang w:val="en-US"/>
         </w:rPr>
         <w:t>case</w:t>
+      </w:r>
+      <w:r>
+        <w:rPr>
+          <w:b/>
+          <w:sz w:val="28"/>
+        </w:rPr>
+        <w:t xml:space="preserve"> каждого участника</w:t>
       </w:r>
       <w:r>
         <w:rPr>
@@ -1339,8 +1365,8 @@
             <v:path o:extrusionok="f" gradientshapeok="t" o:connecttype="rect"/>
             <o:lock v:ext="edit" aspectratio="t"/>
           </v:shapetype>
-          <v:shape id="_x0000_i1025" type="#_x0000_t75" style="width:467.45pt;height:377.45pt">
-            <v:imagedata r:id="rId5" o:title="Usecase"/>
+          <v:shape id="_x0000_i1027" type="#_x0000_t75" style="width:467.4pt;height:409.8pt">
+            <v:imagedata r:id="rId5" o:title="Alex_use-case"/>
           </v:shape>
         </w:pict>
       </w:r>
@@ -1357,24 +1383,333 @@
           <w:lang w:val="en-US"/>
         </w:rPr>
       </w:pPr>
-    </w:p>
-    <w:p>
-      <w:pPr>
-        <w:tabs>
-          <w:tab w:val="left" w:pos="1440"/>
-        </w:tabs>
-        <w:spacing w:before="240"/>
-        <w:rPr>
-          <w:b/>
-          <w:sz w:val="28"/>
-        </w:rPr>
-      </w:pPr>
-      <w:r>
-        <w:rPr>
-          <w:b/>
-          <w:sz w:val="28"/>
-          <w:lang w:val="en-US"/>
-        </w:rPr>
+      <w:r>
+        <w:rPr>
+          <w:b/>
+          <w:sz w:val="28"/>
+          <w:lang w:val="en-US"/>
+        </w:rPr>
+        <w:lastRenderedPageBreak/>
+        <w:pict>
+          <v:shape id="_x0000_i1028" type="#_x0000_t75" style="width:468pt;height:507.6pt">
+            <v:imagedata r:id="rId6" o:title="Artur_use-case"/>
+          </v:shape>
+        </w:pict>
+      </w:r>
+    </w:p>
+    <w:p>
+      <w:pPr>
+        <w:tabs>
+          <w:tab w:val="left" w:pos="1440"/>
+        </w:tabs>
+        <w:spacing w:before="240"/>
+        <w:rPr>
+          <w:b/>
+          <w:sz w:val="28"/>
+          <w:lang w:val="en-US"/>
+        </w:rPr>
+      </w:pPr>
+      <w:r>
+        <w:rPr>
+          <w:b/>
+          <w:sz w:val="28"/>
+          <w:lang w:val="en-US"/>
+        </w:rPr>
+        <w:lastRenderedPageBreak/>
+        <w:pict>
+          <v:shape id="_x0000_i1029" type="#_x0000_t75" style="width:266.4pt;height:384pt">
+            <v:imagedata r:id="rId7" o:title="Vadim_use-case"/>
+          </v:shape>
+        </w:pict>
+      </w:r>
+    </w:p>
+    <w:p>
+      <w:pPr>
+        <w:tabs>
+          <w:tab w:val="left" w:pos="1440"/>
+        </w:tabs>
+        <w:spacing w:before="240"/>
+        <w:rPr>
+          <w:b/>
+          <w:sz w:val="28"/>
+          <w:lang w:val="en-US"/>
+        </w:rPr>
+      </w:pPr>
+      <w:r>
+        <w:rPr>
+          <w:b/>
+          <w:sz w:val="28"/>
+          <w:lang w:val="en-US"/>
+        </w:rPr>
+        <w:lastRenderedPageBreak/>
+        <w:pict>
+          <v:shape id="_x0000_i1030" type="#_x0000_t75" style="width:195.6pt;height:339pt">
+            <v:imagedata r:id="rId8" o:title="Artem_use-case"/>
+          </v:shape>
+        </w:pict>
+      </w:r>
+    </w:p>
+    <w:p>
+      <w:pPr>
+        <w:tabs>
+          <w:tab w:val="left" w:pos="1440"/>
+        </w:tabs>
+        <w:spacing w:before="240"/>
+        <w:rPr>
+          <w:b/>
+          <w:sz w:val="28"/>
+          <w:lang w:val="en-US"/>
+        </w:rPr>
+      </w:pPr>
+    </w:p>
+    <w:p>
+      <w:pPr>
+        <w:tabs>
+          <w:tab w:val="left" w:pos="1440"/>
+        </w:tabs>
+        <w:spacing w:before="240"/>
+        <w:rPr>
+          <w:b/>
+          <w:sz w:val="28"/>
+          <w:lang w:val="en-US"/>
+        </w:rPr>
+      </w:pPr>
+      <w:r>
+        <w:rPr>
+          <w:b/>
+          <w:sz w:val="28"/>
+          <w:lang w:val="en-US"/>
+        </w:rPr>
+        <w:pict>
+          <v:shape id="_x0000_i1031" type="#_x0000_t75" style="width:233.4pt;height:271.8pt">
+            <v:imagedata r:id="rId9" o:title="Vlad_use-case"/>
+          </v:shape>
+        </w:pict>
+      </w:r>
+    </w:p>
+    <w:p>
+      <w:pPr>
+        <w:tabs>
+          <w:tab w:val="left" w:pos="1440"/>
+        </w:tabs>
+        <w:spacing w:before="240"/>
+        <w:rPr>
+          <w:b/>
+          <w:sz w:val="28"/>
+          <w:lang w:val="en-US"/>
+        </w:rPr>
+      </w:pPr>
+    </w:p>
+    <w:p>
+      <w:pPr>
+        <w:ind w:right="141"/>
+        <w:rPr>
+          <w:b/>
+          <w:noProof/>
+          <w:sz w:val="28"/>
+          <w:szCs w:val="28"/>
+        </w:rPr>
+      </w:pPr>
+      <w:r>
+        <w:rPr>
+          <w:b/>
+          <w:noProof/>
+          <w:sz w:val="28"/>
+          <w:szCs w:val="28"/>
+        </w:rPr>
+        <w:t>Спринты команды</w:t>
+      </w:r>
+    </w:p>
+    <w:p>
+      <w:pPr>
+        <w:ind w:left="-1134" w:right="141" w:firstLine="425"/>
+        <w:jc w:val="center"/>
+        <w:rPr>
+          <w:noProof/>
+        </w:rPr>
+      </w:pPr>
+      <w:r>
+        <w:rPr>
+          <w:noProof/>
+          <w:lang w:eastAsia="ru-RU"/>
+        </w:rPr>
+        <w:lastRenderedPageBreak/>
+        <w:drawing>
+          <wp:inline distT="0" distB="0" distL="0" distR="0" wp14:anchorId="6249AAA0" wp14:editId="3F239B5C">
+            <wp:extent cx="5668673" cy="8936990"/>
+            <wp:effectExtent l="0" t="0" r="8255" b="0"/>
+            <wp:docPr id="7" name="Рисунок 7"/>
+            <wp:cNvGraphicFramePr>
+              <a:graphicFrameLocks xmlns:a="http://schemas.openxmlformats.org/drawingml/2006/main" noChangeAspect="1"/>
+            </wp:cNvGraphicFramePr>
+            <a:graphic xmlns:a="http://schemas.openxmlformats.org/drawingml/2006/main">
+              <a:graphicData uri="http://schemas.openxmlformats.org/drawingml/2006/picture">
+                <pic:pic xmlns:pic="http://schemas.openxmlformats.org/drawingml/2006/picture">
+                  <pic:nvPicPr>
+                    <pic:cNvPr id="0" name="Picture 6"/>
+                    <pic:cNvPicPr>
+                      <a:picLocks noChangeAspect="1" noChangeArrowheads="1"/>
+                    </pic:cNvPicPr>
+                  </pic:nvPicPr>
+                  <pic:blipFill>
+                    <a:blip r:embed="rId10">
+                      <a:extLst>
+                        <a:ext uri="{28A0092B-C50C-407E-A947-70E740481C1C}">
+                          <a14:useLocalDpi xmlns:a14="http://schemas.microsoft.com/office/drawing/2010/main" val="0"/>
+                        </a:ext>
+                      </a:extLst>
+                    </a:blip>
+                    <a:srcRect/>
+                    <a:stretch>
+                      <a:fillRect/>
+                    </a:stretch>
+                  </pic:blipFill>
+                  <pic:spPr bwMode="auto">
+                    <a:xfrm>
+                      <a:off x="0" y="0"/>
+                      <a:ext cx="5735467" cy="9042295"/>
+                    </a:xfrm>
+                    <a:prstGeom prst="rect">
+                      <a:avLst/>
+                    </a:prstGeom>
+                    <a:noFill/>
+                    <a:ln>
+                      <a:noFill/>
+                    </a:ln>
+                  </pic:spPr>
+                </pic:pic>
+              </a:graphicData>
+            </a:graphic>
+          </wp:inline>
+        </w:drawing>
+      </w:r>
+    </w:p>
+    <w:p>
+      <w:pPr>
+        <w:ind w:left="-1134" w:right="141" w:firstLine="425"/>
+        <w:rPr>
+          <w:b/>
+          <w:sz w:val="28"/>
+          <w:szCs w:val="28"/>
+        </w:rPr>
+      </w:pPr>
+      <w:r>
+        <w:rPr>
+          <w:b/>
+          <w:sz w:val="28"/>
+          <w:szCs w:val="28"/>
+        </w:rPr>
+        <w:lastRenderedPageBreak/>
+        <w:t>Этапы тестирования</w:t>
+      </w:r>
+    </w:p>
+    <w:p>
+      <w:pPr>
+        <w:ind w:left="-1134" w:right="141" w:firstLine="425"/>
+        <w:rPr>
+          <w:b/>
+          <w:noProof/>
+        </w:rPr>
+      </w:pPr>
+    </w:p>
+    <w:p>
+      <w:pPr>
+        <w:jc w:val="center"/>
+        <w:rPr>
+          <w:sz w:val="28"/>
+          <w:szCs w:val="28"/>
+        </w:rPr>
+      </w:pPr>
+      <w:bookmarkStart w:id="0" w:name="_GoBack"/>
+      <w:bookmarkEnd w:id="0"/>
+      <w:r>
+        <w:rPr>
+          <w:noProof/>
+          <w:sz w:val="28"/>
+          <w:szCs w:val="28"/>
+          <w:lang w:eastAsia="ru-RU"/>
+        </w:rPr>
+        <w:drawing>
+          <wp:inline distT="0" distB="0" distL="0" distR="0" wp14:anchorId="68E4A7FD" wp14:editId="270D8109">
+            <wp:extent cx="2562225" cy="8191500"/>
+            <wp:effectExtent l="0" t="0" r="9525" b="0"/>
+            <wp:docPr id="3" name="Рисунок 3"/>
+            <wp:cNvGraphicFramePr>
+              <a:graphicFrameLocks xmlns:a="http://schemas.openxmlformats.org/drawingml/2006/main" noChangeAspect="1"/>
+            </wp:cNvGraphicFramePr>
+            <a:graphic xmlns:a="http://schemas.openxmlformats.org/drawingml/2006/main">
+              <a:graphicData uri="http://schemas.openxmlformats.org/drawingml/2006/picture">
+                <pic:pic xmlns:pic="http://schemas.openxmlformats.org/drawingml/2006/picture">
+                  <pic:nvPicPr>
+                    <pic:cNvPr id="0" name="Picture 3"/>
+                    <pic:cNvPicPr>
+                      <a:picLocks noChangeAspect="1" noChangeArrowheads="1"/>
+                    </pic:cNvPicPr>
+                  </pic:nvPicPr>
+                  <pic:blipFill>
+                    <a:blip r:embed="rId11">
+                      <a:extLst>
+                        <a:ext uri="{28A0092B-C50C-407E-A947-70E740481C1C}">
+                          <a14:useLocalDpi xmlns:a14="http://schemas.microsoft.com/office/drawing/2010/main" val="0"/>
+                        </a:ext>
+                      </a:extLst>
+                    </a:blip>
+                    <a:srcRect/>
+                    <a:stretch>
+                      <a:fillRect/>
+                    </a:stretch>
+                  </pic:blipFill>
+                  <pic:spPr bwMode="auto">
+                    <a:xfrm>
+                      <a:off x="0" y="0"/>
+                      <a:ext cx="2562225" cy="8191500"/>
+                    </a:xfrm>
+                    <a:prstGeom prst="rect">
+                      <a:avLst/>
+                    </a:prstGeom>
+                    <a:noFill/>
+                    <a:ln>
+                      <a:noFill/>
+                    </a:ln>
+                  </pic:spPr>
+                </pic:pic>
+              </a:graphicData>
+            </a:graphic>
+          </wp:inline>
+        </w:drawing>
+      </w:r>
+    </w:p>
+    <w:p>
+      <w:pPr>
+        <w:tabs>
+          <w:tab w:val="left" w:pos="1440"/>
+        </w:tabs>
+        <w:spacing w:before="240"/>
+        <w:rPr>
+          <w:b/>
+          <w:sz w:val="28"/>
+          <w:lang w:val="en-US"/>
+        </w:rPr>
+      </w:pPr>
+    </w:p>
+    <w:p>
+      <w:pPr>
+        <w:tabs>
+          <w:tab w:val="left" w:pos="1440"/>
+        </w:tabs>
+        <w:spacing w:before="240"/>
+        <w:rPr>
+          <w:b/>
+          <w:sz w:val="28"/>
+        </w:rPr>
+      </w:pPr>
+      <w:r>
+        <w:rPr>
+          <w:b/>
+          <w:sz w:val="28"/>
+          <w:lang w:val="en-US"/>
+        </w:rPr>
+        <w:lastRenderedPageBreak/>
         <w:t>C</w:t>
       </w:r>
       <w:proofErr w:type="spellStart"/>
@@ -1391,7 +1726,21 @@
           <w:b/>
           <w:sz w:val="28"/>
         </w:rPr>
-        <w:t xml:space="preserve"> тестирования:</w:t>
+        <w:t xml:space="preserve"> тестирования</w:t>
+      </w:r>
+      <w:r>
+        <w:rPr>
+          <w:b/>
+          <w:sz w:val="28"/>
+        </w:rPr>
+        <w:t xml:space="preserve"> (заключительное тестирование)</w:t>
+      </w:r>
+      <w:r>
+        <w:rPr>
+          <w:b/>
+          <w:sz w:val="28"/>
+        </w:rPr>
+        <w:t>:</w:t>
       </w:r>
     </w:p>
     <w:p>
@@ -1425,20 +1774,17 @@
         </w:tabs>
         <w:spacing w:before="240"/>
         <w:rPr>
-          <w:b/>
-          <w:sz w:val="28"/>
-        </w:rPr>
-      </w:pPr>
-      <w:r>
-        <w:rPr>
-          <w:b/>
+          <w:sz w:val="28"/>
+        </w:rPr>
+      </w:pPr>
+      <w:r>
+        <w:rPr>
           <w:sz w:val="28"/>
         </w:rPr>
         <w:t>Вход в программу (</w:t>
       </w:r>
       <w:r>
         <w:rPr>
-          <w:b/>
           <w:sz w:val="28"/>
           <w:lang w:val="en-US"/>
         </w:rPr>
@@ -1457,20 +1803,17 @@
         </w:tabs>
         <w:spacing w:before="240"/>
         <w:rPr>
-          <w:b/>
-          <w:sz w:val="28"/>
-        </w:rPr>
-      </w:pPr>
-      <w:r>
-        <w:rPr>
-          <w:b/>
+          <w:sz w:val="28"/>
+        </w:rPr>
+      </w:pPr>
+      <w:r>
+        <w:rPr>
           <w:sz w:val="28"/>
         </w:rPr>
         <w:t xml:space="preserve">Переключениям по меню </w:t>
       </w:r>
       <w:r>
         <w:rPr>
-          <w:b/>
           <w:sz w:val="28"/>
           <w:lang w:val="en-US"/>
         </w:rPr>
@@ -1489,20 +1832,17 @@
         </w:tabs>
         <w:spacing w:before="240"/>
         <w:rPr>
-          <w:b/>
-          <w:sz w:val="28"/>
-        </w:rPr>
-      </w:pPr>
-      <w:r>
-        <w:rPr>
-          <w:b/>
+          <w:sz w:val="28"/>
+        </w:rPr>
+      </w:pPr>
+      <w:r>
+        <w:rPr>
           <w:sz w:val="28"/>
         </w:rPr>
         <w:t xml:space="preserve">Выбор меню </w:t>
       </w:r>
       <w:r>
         <w:rPr>
-          <w:b/>
           <w:sz w:val="28"/>
           <w:lang w:val="en-US"/>
         </w:rPr>
@@ -1521,34 +1861,21 @@
         </w:tabs>
         <w:spacing w:before="240"/>
         <w:rPr>
-          <w:b/>
-          <w:sz w:val="28"/>
-        </w:rPr>
-      </w:pPr>
-      <w:r>
-        <w:rPr>
-          <w:b/>
+          <w:sz w:val="28"/>
+        </w:rPr>
+      </w:pPr>
+      <w:r>
+        <w:rPr>
           <w:sz w:val="28"/>
         </w:rPr>
         <w:t xml:space="preserve">Выход </w:t>
       </w:r>
       <w:r>
         <w:rPr>
-          <w:b/>
-          <w:sz w:val="28"/>
-          <w:lang w:val="en-US"/>
-        </w:rPr>
-        <w:t>(Passed</w:t>
-      </w:r>
-      <w:bookmarkStart w:id="0" w:name="_GoBack"/>
-      <w:bookmarkEnd w:id="0"/>
-      <w:r>
-        <w:rPr>
-          <w:b/>
-          <w:sz w:val="28"/>
-          <w:lang w:val="en-US"/>
-        </w:rPr>
-        <w:t>)</w:t>
+          <w:sz w:val="28"/>
+          <w:lang w:val="en-US"/>
+        </w:rPr>
+        <w:t>(Passed)</w:t>
       </w:r>
     </w:p>
     <w:p>
@@ -1582,20 +1909,17 @@
         </w:tabs>
         <w:spacing w:before="240"/>
         <w:rPr>
-          <w:b/>
-          <w:sz w:val="28"/>
-        </w:rPr>
-      </w:pPr>
-      <w:r>
-        <w:rPr>
-          <w:b/>
+          <w:sz w:val="28"/>
+        </w:rPr>
+      </w:pPr>
+      <w:r>
+        <w:rPr>
           <w:sz w:val="28"/>
         </w:rPr>
         <w:t xml:space="preserve">Хождение </w:t>
       </w:r>
       <w:r>
         <w:rPr>
-          <w:b/>
           <w:sz w:val="28"/>
           <w:lang w:val="en-US"/>
         </w:rPr>
@@ -1614,27 +1938,17 @@
         </w:tabs>
         <w:spacing w:before="240"/>
         <w:rPr>
-          <w:b/>
-          <w:sz w:val="28"/>
-        </w:rPr>
-      </w:pPr>
-      <w:r>
-        <w:rPr>
-          <w:b/>
-          <w:sz w:val="28"/>
-        </w:rPr>
-        <w:t xml:space="preserve">Открытие инвентаря и работа с ним </w:t>
-      </w:r>
-      <w:r>
-        <w:rPr>
-          <w:b/>
-          <w:sz w:val="28"/>
-        </w:rPr>
-        <w:t>(</w:t>
-      </w:r>
-      <w:r>
-        <w:rPr>
-          <w:b/>
+          <w:sz w:val="28"/>
+        </w:rPr>
+      </w:pPr>
+      <w:r>
+        <w:rPr>
+          <w:sz w:val="28"/>
+        </w:rPr>
+        <w:t>Открытие инвентаря и работа с ним (</w:t>
+      </w:r>
+      <w:r>
+        <w:rPr>
           <w:sz w:val="28"/>
           <w:lang w:val="en-US"/>
         </w:rPr>
@@ -1642,7 +1956,6 @@
       </w:r>
       <w:r>
         <w:rPr>
-          <w:b/>
           <w:sz w:val="28"/>
         </w:rPr>
         <w:t>)</w:t>
@@ -1660,20 +1973,17 @@
         </w:tabs>
         <w:spacing w:before="240"/>
         <w:rPr>
-          <w:b/>
-          <w:sz w:val="28"/>
-        </w:rPr>
-      </w:pPr>
-      <w:r>
-        <w:rPr>
-          <w:b/>
+          <w:sz w:val="28"/>
+        </w:rPr>
+      </w:pPr>
+      <w:r>
+        <w:rPr>
           <w:sz w:val="28"/>
         </w:rPr>
         <w:t xml:space="preserve">Попадание в магазин </w:t>
       </w:r>
       <w:r>
         <w:rPr>
-          <w:b/>
           <w:sz w:val="28"/>
           <w:lang w:val="en-US"/>
         </w:rPr>
@@ -1692,20 +2002,17 @@
         </w:tabs>
         <w:spacing w:before="240"/>
         <w:rPr>
-          <w:b/>
-          <w:sz w:val="28"/>
-        </w:rPr>
-      </w:pPr>
-      <w:r>
-        <w:rPr>
-          <w:b/>
+          <w:sz w:val="28"/>
+        </w:rPr>
+      </w:pPr>
+      <w:r>
+        <w:rPr>
           <w:sz w:val="28"/>
         </w:rPr>
         <w:t xml:space="preserve">Покупка в магазине </w:t>
       </w:r>
       <w:r>
         <w:rPr>
-          <w:b/>
           <w:sz w:val="28"/>
           <w:lang w:val="en-US"/>
         </w:rPr>
@@ -1731,7 +2038,6 @@
       <w:proofErr w:type="spellStart"/>
       <w:r>
         <w:rPr>
-          <w:b/>
           <w:sz w:val="28"/>
         </w:rPr>
         <w:t>Тригер</w:t>
@@ -1739,14 +2045,12 @@
       <w:proofErr w:type="spellEnd"/>
       <w:r>
         <w:rPr>
-          <w:b/>
           <w:sz w:val="28"/>
         </w:rPr>
         <w:t xml:space="preserve"> боя </w:t>
       </w:r>
       <w:r>
         <w:rPr>
-          <w:b/>
           <w:sz w:val="28"/>
           <w:lang w:val="en-US"/>
         </w:rPr>
@@ -1784,21 +2088,17 @@
         </w:tabs>
         <w:spacing w:before="240"/>
         <w:rPr>
-          <w:b/>
-          <w:sz w:val="28"/>
-        </w:rPr>
-      </w:pPr>
-      <w:r>
-        <w:rPr>
-          <w:b/>
-          <w:sz w:val="28"/>
-        </w:rPr>
-        <w:lastRenderedPageBreak/>
+          <w:sz w:val="28"/>
+        </w:rPr>
+      </w:pPr>
+      <w:r>
+        <w:rPr>
+          <w:sz w:val="28"/>
+        </w:rPr>
         <w:t>Выбор атаки (</w:t>
       </w:r>
       <w:r>
         <w:rPr>
-          <w:b/>
           <w:sz w:val="28"/>
           <w:lang w:val="en-US"/>
         </w:rPr>
@@ -1817,20 +2117,17 @@
         </w:tabs>
         <w:spacing w:before="240"/>
         <w:rPr>
-          <w:b/>
-          <w:sz w:val="28"/>
-        </w:rPr>
-      </w:pPr>
-      <w:r>
-        <w:rPr>
-          <w:b/>
+          <w:sz w:val="28"/>
+        </w:rPr>
+      </w:pPr>
+      <w:r>
+        <w:rPr>
           <w:sz w:val="28"/>
         </w:rPr>
         <w:t xml:space="preserve">Выбор предмета </w:t>
       </w:r>
       <w:r>
         <w:rPr>
-          <w:b/>
           <w:sz w:val="28"/>
           <w:lang w:val="en-US"/>
         </w:rPr>
@@ -1849,20 +2146,17 @@
         </w:tabs>
         <w:spacing w:before="240"/>
         <w:rPr>
-          <w:b/>
-          <w:sz w:val="28"/>
-        </w:rPr>
-      </w:pPr>
-      <w:r>
-        <w:rPr>
-          <w:b/>
+          <w:sz w:val="28"/>
+        </w:rPr>
+      </w:pPr>
+      <w:r>
+        <w:rPr>
           <w:sz w:val="28"/>
         </w:rPr>
         <w:t xml:space="preserve">Наложение атаки </w:t>
       </w:r>
       <w:r>
         <w:rPr>
-          <w:b/>
           <w:sz w:val="28"/>
           <w:lang w:val="en-US"/>
         </w:rPr>
@@ -1870,7 +2164,6 @@
       </w:r>
       <w:r>
         <w:rPr>
-          <w:b/>
           <w:sz w:val="28"/>
         </w:rPr>
         <w:t>)</w:t>
@@ -1888,20 +2181,17 @@
         </w:tabs>
         <w:spacing w:before="240"/>
         <w:rPr>
-          <w:b/>
-          <w:sz w:val="28"/>
-        </w:rPr>
-      </w:pPr>
-      <w:r>
-        <w:rPr>
-          <w:b/>
+          <w:sz w:val="28"/>
+        </w:rPr>
+      </w:pPr>
+      <w:r>
+        <w:rPr>
           <w:sz w:val="28"/>
         </w:rPr>
         <w:t>Наложение предмета (</w:t>
       </w:r>
       <w:r>
         <w:rPr>
-          <w:b/>
           <w:sz w:val="28"/>
           <w:lang w:val="en-US"/>
         </w:rPr>
@@ -1920,20 +2210,17 @@
         </w:tabs>
         <w:spacing w:before="240"/>
         <w:rPr>
-          <w:b/>
-          <w:sz w:val="28"/>
-        </w:rPr>
-      </w:pPr>
-      <w:r>
-        <w:rPr>
-          <w:b/>
+          <w:sz w:val="28"/>
+        </w:rPr>
+      </w:pPr>
+      <w:r>
+        <w:rPr>
           <w:sz w:val="28"/>
         </w:rPr>
         <w:t>Побег (</w:t>
       </w:r>
       <w:r>
         <w:rPr>
-          <w:b/>
           <w:sz w:val="28"/>
           <w:lang w:val="en-US"/>
         </w:rPr>
@@ -1952,13 +2239,11 @@
         </w:tabs>
         <w:spacing w:before="240"/>
         <w:rPr>
-          <w:b/>
-          <w:sz w:val="28"/>
-        </w:rPr>
-      </w:pPr>
-      <w:r>
-        <w:rPr>
-          <w:b/>
+          <w:sz w:val="28"/>
+        </w:rPr>
+      </w:pPr>
+      <w:r>
+        <w:rPr>
           <w:sz w:val="28"/>
         </w:rPr>
         <w:t xml:space="preserve">Смена </w:t>
@@ -1966,7 +2251,6 @@
       <w:proofErr w:type="spellStart"/>
       <w:r>
         <w:rPr>
-          <w:b/>
           <w:sz w:val="28"/>
         </w:rPr>
         <w:t>покемона</w:t>
@@ -1974,14 +2258,12 @@
       <w:proofErr w:type="spellEnd"/>
       <w:r>
         <w:rPr>
-          <w:b/>
           <w:sz w:val="28"/>
         </w:rPr>
         <w:t xml:space="preserve"> </w:t>
       </w:r>
       <w:r>
         <w:rPr>
-          <w:b/>
           <w:sz w:val="28"/>
           <w:lang w:val="en-US"/>
         </w:rPr>
@@ -2000,20 +2282,17 @@
         </w:tabs>
         <w:spacing w:before="240"/>
         <w:rPr>
-          <w:b/>
-          <w:sz w:val="28"/>
-        </w:rPr>
-      </w:pPr>
-      <w:r>
-        <w:rPr>
-          <w:b/>
+          <w:sz w:val="28"/>
+        </w:rPr>
+      </w:pPr>
+      <w:r>
+        <w:rPr>
           <w:sz w:val="28"/>
         </w:rPr>
         <w:t xml:space="preserve">Пропуск хода </w:t>
       </w:r>
       <w:r>
         <w:rPr>
-          <w:b/>
           <w:sz w:val="28"/>
           <w:lang w:val="en-US"/>
         </w:rPr>
@@ -2032,27 +2311,17 @@
         </w:tabs>
         <w:spacing w:before="240"/>
         <w:rPr>
-          <w:b/>
-          <w:sz w:val="28"/>
-        </w:rPr>
-      </w:pPr>
-      <w:r>
-        <w:rPr>
-          <w:b/>
-          <w:sz w:val="28"/>
-        </w:rPr>
-        <w:t xml:space="preserve">Вывод информации о враге и себе </w:t>
-      </w:r>
-      <w:r>
-        <w:rPr>
-          <w:b/>
-          <w:sz w:val="28"/>
-        </w:rPr>
-        <w:t>(</w:t>
-      </w:r>
-      <w:r>
-        <w:rPr>
-          <w:b/>
+          <w:sz w:val="28"/>
+        </w:rPr>
+      </w:pPr>
+      <w:r>
+        <w:rPr>
+          <w:sz w:val="28"/>
+        </w:rPr>
+        <w:t>Вывод информации о враге и себе (</w:t>
+      </w:r>
+      <w:r>
+        <w:rPr>
           <w:sz w:val="28"/>
           <w:lang w:val="en-US"/>
         </w:rPr>
@@ -2060,7 +2329,6 @@
       </w:r>
       <w:r>
         <w:rPr>
-          <w:b/>
           <w:sz w:val="28"/>
         </w:rPr>
         <w:t>)</w:t>
@@ -2078,13 +2346,11 @@
         </w:tabs>
         <w:spacing w:before="240"/>
         <w:rPr>
-          <w:b/>
-          <w:sz w:val="28"/>
-        </w:rPr>
-      </w:pPr>
-      <w:r>
-        <w:rPr>
-          <w:b/>
+          <w:sz w:val="28"/>
+        </w:rPr>
+      </w:pPr>
+      <w:r>
+        <w:rPr>
           <w:sz w:val="28"/>
         </w:rPr>
         <w:t xml:space="preserve">Попытка поймать </w:t>
@@ -2092,7 +2358,6 @@
       <w:proofErr w:type="spellStart"/>
       <w:r>
         <w:rPr>
-          <w:b/>
           <w:sz w:val="28"/>
         </w:rPr>
         <w:t>покемона</w:t>
@@ -2100,18 +2365,30 @@
       <w:proofErr w:type="spellEnd"/>
       <w:r>
         <w:rPr>
-          <w:b/>
           <w:sz w:val="28"/>
         </w:rPr>
         <w:t xml:space="preserve"> </w:t>
       </w:r>
       <w:r>
         <w:rPr>
-          <w:b/>
-          <w:sz w:val="28"/>
-          <w:lang w:val="en-US"/>
-        </w:rPr>
-        <w:t>(Passed)</w:t>
+          <w:sz w:val="28"/>
+          <w:lang w:val="en-US"/>
+        </w:rPr>
+        <w:t>(</w:t>
+      </w:r>
+      <w:r>
+        <w:rPr>
+          <w:sz w:val="28"/>
+          <w:lang w:val="en-US"/>
+        </w:rPr>
+        <w:t>Fail</w:t>
+      </w:r>
+      <w:r>
+        <w:rPr>
+          <w:sz w:val="28"/>
+          <w:lang w:val="en-US"/>
+        </w:rPr>
+        <w:t>)</w:t>
       </w:r>
     </w:p>
     <w:p>
@@ -2126,13 +2403,11 @@
         </w:tabs>
         <w:spacing w:before="240"/>
         <w:rPr>
-          <w:b/>
-          <w:sz w:val="28"/>
-        </w:rPr>
-      </w:pPr>
-      <w:r>
-        <w:rPr>
-          <w:b/>
+          <w:sz w:val="28"/>
+        </w:rPr>
+      </w:pPr>
+      <w:r>
+        <w:rPr>
           <w:sz w:val="28"/>
         </w:rPr>
         <w:t xml:space="preserve"> Невозможность использовать умения при недостаточном количестве </w:t>
@@ -2140,7 +2415,6 @@
       <w:proofErr w:type="spellStart"/>
       <w:r>
         <w:rPr>
-          <w:b/>
           <w:sz w:val="28"/>
         </w:rPr>
         <w:t>маны</w:t>
@@ -2148,21 +2422,12 @@
       <w:proofErr w:type="spellEnd"/>
       <w:r>
         <w:rPr>
-          <w:b/>
-          <w:sz w:val="28"/>
-        </w:rPr>
-        <w:t xml:space="preserve"> </w:t>
-      </w:r>
-      <w:r>
-        <w:rPr>
-          <w:b/>
-          <w:sz w:val="28"/>
-        </w:rPr>
-        <w:t>(</w:t>
-      </w:r>
-      <w:r>
-        <w:rPr>
-          <w:b/>
+          <w:sz w:val="28"/>
+        </w:rPr>
+        <w:t xml:space="preserve"> (</w:t>
+      </w:r>
+      <w:r>
+        <w:rPr>
           <w:sz w:val="28"/>
           <w:lang w:val="en-US"/>
         </w:rPr>
@@ -2170,7 +2435,6 @@
       </w:r>
       <w:r>
         <w:rPr>
-          <w:b/>
           <w:sz w:val="28"/>
         </w:rPr>
         <w:t>)</w:t>
@@ -2188,13 +2452,11 @@
         </w:tabs>
         <w:spacing w:before="240"/>
         <w:rPr>
-          <w:b/>
-          <w:sz w:val="28"/>
-        </w:rPr>
-      </w:pPr>
-      <w:r>
-        <w:rPr>
-          <w:b/>
+          <w:sz w:val="28"/>
+        </w:rPr>
+      </w:pPr>
+      <w:r>
+        <w:rPr>
           <w:sz w:val="28"/>
         </w:rPr>
         <w:t xml:space="preserve"> Невозможность поменять </w:t>
@@ -2202,7 +2464,6 @@
       <w:proofErr w:type="spellStart"/>
       <w:r>
         <w:rPr>
-          <w:b/>
           <w:sz w:val="28"/>
         </w:rPr>
         <w:t>покемона</w:t>
@@ -2210,21 +2471,18 @@
       <w:proofErr w:type="spellEnd"/>
       <w:r>
         <w:rPr>
-          <w:b/>
           <w:sz w:val="28"/>
         </w:rPr>
         <w:t>, если он один</w:t>
       </w:r>
       <w:r>
         <w:rPr>
-          <w:b/>
           <w:sz w:val="28"/>
         </w:rPr>
         <w:t xml:space="preserve"> (</w:t>
       </w:r>
       <w:r>
         <w:rPr>
-          <w:b/>
           <w:sz w:val="28"/>
           <w:lang w:val="en-US"/>
         </w:rPr>
@@ -2232,7 +2490,6 @@
       </w:r>
       <w:r>
         <w:rPr>
-          <w:b/>
           <w:sz w:val="28"/>
         </w:rPr>
         <w:t>)</w:t>
@@ -2250,27 +2507,23 @@
         </w:tabs>
         <w:spacing w:before="240"/>
         <w:rPr>
-          <w:b/>
-          <w:sz w:val="28"/>
-        </w:rPr>
-      </w:pPr>
-      <w:r>
-        <w:rPr>
-          <w:b/>
+          <w:sz w:val="28"/>
+        </w:rPr>
+      </w:pPr>
+      <w:r>
+        <w:rPr>
           <w:sz w:val="28"/>
         </w:rPr>
         <w:t xml:space="preserve"> Невозможность атаковать при наложении «Оглушения»</w:t>
       </w:r>
       <w:r>
         <w:rPr>
-          <w:b/>
           <w:sz w:val="28"/>
         </w:rPr>
         <w:t xml:space="preserve"> (</w:t>
       </w:r>
       <w:r>
         <w:rPr>
-          <w:b/>
           <w:sz w:val="28"/>
           <w:lang w:val="en-US"/>
         </w:rPr>
@@ -2278,7 +2531,6 @@
       </w:r>
       <w:r>
         <w:rPr>
-          <w:b/>
           <w:sz w:val="28"/>
         </w:rPr>
         <w:t>)</w:t>
@@ -2296,27 +2548,23 @@
         </w:tabs>
         <w:spacing w:before="240"/>
         <w:rPr>
-          <w:b/>
-          <w:sz w:val="28"/>
-        </w:rPr>
-      </w:pPr>
-      <w:r>
-        <w:rPr>
-          <w:b/>
+          <w:sz w:val="28"/>
+        </w:rPr>
+      </w:pPr>
+      <w:r>
+        <w:rPr>
           <w:sz w:val="28"/>
         </w:rPr>
         <w:t xml:space="preserve"> Корректность </w:t>
       </w:r>
       <w:r>
         <w:rPr>
-          <w:b/>
           <w:sz w:val="28"/>
         </w:rPr>
         <w:t>функциональности положительных и отрицательных эффектов (</w:t>
       </w:r>
       <w:r>
         <w:rPr>
-          <w:b/>
           <w:sz w:val="28"/>
           <w:lang w:val="en-US"/>
         </w:rPr>
@@ -2324,7 +2572,6 @@
       </w:r>
       <w:r>
         <w:rPr>
-          <w:b/>
           <w:sz w:val="28"/>
         </w:rPr>
         <w:t>)</w:t>
@@ -2342,35 +2589,82 @@
         </w:tabs>
         <w:spacing w:before="240"/>
         <w:rPr>
-          <w:b/>
-          <w:sz w:val="28"/>
-        </w:rPr>
-      </w:pPr>
-      <w:r>
-        <w:rPr>
-          <w:b/>
+          <w:sz w:val="28"/>
+        </w:rPr>
+      </w:pPr>
+      <w:r>
+        <w:rPr>
           <w:sz w:val="28"/>
         </w:rPr>
         <w:t xml:space="preserve"> </w:t>
       </w:r>
       <w:r>
         <w:rPr>
-          <w:b/>
-          <w:sz w:val="28"/>
-        </w:rPr>
-        <w:t>Ход врага, работа на нем эффектов и его атака (</w:t>
-      </w:r>
-      <w:r>
-        <w:rPr>
-          <w:b/>
-          <w:sz w:val="28"/>
-          <w:lang w:val="en-US"/>
-        </w:rPr>
-        <w:t>Passed</w:t>
-      </w:r>
-      <w:r>
-        <w:rPr>
-          <w:b/>
+          <w:sz w:val="28"/>
+        </w:rPr>
+        <w:t>Ход врага</w:t>
+      </w:r>
+    </w:p>
+    <w:p>
+      <w:pPr>
+        <w:pStyle w:val="a4"/>
+        <w:numPr>
+          <w:ilvl w:val="0"/>
+          <w:numId w:val="7"/>
+        </w:numPr>
+        <w:tabs>
+          <w:tab w:val="left" w:pos="1440"/>
+        </w:tabs>
+        <w:spacing w:before="240"/>
+        <w:rPr>
+          <w:sz w:val="28"/>
+        </w:rPr>
+      </w:pPr>
+      <w:r>
+        <w:rPr>
+          <w:sz w:val="28"/>
+        </w:rPr>
+        <w:t xml:space="preserve"> Р</w:t>
+      </w:r>
+      <w:r>
+        <w:rPr>
+          <w:sz w:val="28"/>
+        </w:rPr>
+        <w:t>а</w:t>
+      </w:r>
+      <w:r>
+        <w:rPr>
+          <w:sz w:val="28"/>
+        </w:rPr>
+        <w:t>бота негативных эффектов</w:t>
+      </w:r>
+      <w:r>
+        <w:rPr>
+          <w:sz w:val="28"/>
+        </w:rPr>
+        <w:t xml:space="preserve"> </w:t>
+      </w:r>
+      <w:r>
+        <w:rPr>
+          <w:sz w:val="28"/>
+        </w:rPr>
+        <w:t xml:space="preserve">на враге </w:t>
+      </w:r>
+      <w:r>
+        <w:rPr>
+          <w:sz w:val="28"/>
+        </w:rPr>
+        <w:t>(</w:t>
+      </w:r>
+      <w:r>
+        <w:rPr>
+          <w:sz w:val="28"/>
+          <w:lang w:val="en-US"/>
+        </w:rPr>
+        <w:t>Pass</w:t>
+      </w:r>
+      <w:r>
+        <w:rPr>
           <w:sz w:val="28"/>
         </w:rPr>
         <w:t>)</w:t>
@@ -2407,21 +2701,18 @@
         </w:tabs>
         <w:spacing w:before="240"/>
         <w:rPr>
-          <w:b/>
-          <w:sz w:val="28"/>
-          <w:lang w:val="en-US"/>
-        </w:rPr>
-      </w:pPr>
-      <w:r>
-        <w:rPr>
-          <w:b/>
+          <w:sz w:val="28"/>
+          <w:lang w:val="en-US"/>
+        </w:rPr>
+      </w:pPr>
+      <w:r>
+        <w:rPr>
           <w:sz w:val="28"/>
         </w:rPr>
         <w:t xml:space="preserve">Передача информации </w:t>
       </w:r>
       <w:r>
         <w:rPr>
-          <w:b/>
           <w:sz w:val="28"/>
           <w:lang w:val="en-US"/>
         </w:rPr>
@@ -2440,21 +2731,18 @@
         </w:tabs>
         <w:spacing w:before="240"/>
         <w:rPr>
-          <w:b/>
-          <w:sz w:val="28"/>
-          <w:lang w:val="en-US"/>
-        </w:rPr>
-      </w:pPr>
-      <w:r>
-        <w:rPr>
-          <w:b/>
+          <w:sz w:val="28"/>
+          <w:lang w:val="en-US"/>
+        </w:rPr>
+      </w:pPr>
+      <w:r>
+        <w:rPr>
           <w:sz w:val="28"/>
         </w:rPr>
         <w:t>Наложение эффектов атаки(</w:t>
       </w:r>
       <w:r>
         <w:rPr>
-          <w:b/>
           <w:sz w:val="28"/>
           <w:lang w:val="en-US"/>
         </w:rPr>
@@ -2462,7 +2750,6 @@
       </w:r>
       <w:r>
         <w:rPr>
-          <w:b/>
           <w:sz w:val="28"/>
         </w:rPr>
         <w:t>)</w:t>
@@ -2487,14 +2774,12 @@
       </w:pPr>
       <w:r>
         <w:rPr>
-          <w:b/>
           <w:sz w:val="28"/>
         </w:rPr>
         <w:t>Корректность вычисления урона (</w:t>
       </w:r>
       <w:r>
         <w:rPr>
-          <w:b/>
           <w:sz w:val="28"/>
           <w:lang w:val="en-US"/>
         </w:rPr>
@@ -2518,6 +2803,7 @@
           <w:b/>
           <w:sz w:val="28"/>
         </w:rPr>
+        <w:lastRenderedPageBreak/>
         <w:t>Покемоны</w:t>
       </w:r>
       <w:proofErr w:type="spellEnd"/>
@@ -2541,20 +2827,17 @@
         </w:tabs>
         <w:spacing w:before="240"/>
         <w:rPr>
-          <w:b/>
-          <w:sz w:val="28"/>
-        </w:rPr>
-      </w:pPr>
-      <w:r>
-        <w:rPr>
-          <w:b/>
+          <w:sz w:val="28"/>
+        </w:rPr>
+      </w:pPr>
+      <w:r>
+        <w:rPr>
           <w:sz w:val="28"/>
         </w:rPr>
         <w:t>Передача информации (</w:t>
       </w:r>
       <w:r>
         <w:rPr>
-          <w:b/>
           <w:sz w:val="28"/>
           <w:lang w:val="en-US"/>
         </w:rPr>
@@ -2573,27 +2856,17 @@
         </w:tabs>
         <w:spacing w:before="240"/>
         <w:rPr>
-          <w:b/>
-          <w:sz w:val="28"/>
-        </w:rPr>
-      </w:pPr>
-      <w:r>
-        <w:rPr>
-          <w:b/>
-          <w:sz w:val="28"/>
-        </w:rPr>
-        <w:t xml:space="preserve">Вывод имени и типа </w:t>
-      </w:r>
-      <w:r>
-        <w:rPr>
-          <w:b/>
-          <w:sz w:val="28"/>
-        </w:rPr>
-        <w:t>(</w:t>
-      </w:r>
-      <w:r>
-        <w:rPr>
-          <w:b/>
+          <w:sz w:val="28"/>
+        </w:rPr>
+      </w:pPr>
+      <w:r>
+        <w:rPr>
+          <w:sz w:val="28"/>
+        </w:rPr>
+        <w:t>Вывод имени и типа (</w:t>
+      </w:r>
+      <w:r>
+        <w:rPr>
           <w:sz w:val="28"/>
           <w:lang w:val="en-US"/>
         </w:rPr>
@@ -2601,7 +2874,6 @@
       </w:r>
       <w:r>
         <w:rPr>
-          <w:b/>
           <w:sz w:val="28"/>
         </w:rPr>
         <w:t>)</w:t>

</xml_diff>